<commit_message>
final updating in if structure
</commit_message>
<xml_diff>
--- a/version 1.docx
+++ b/version 1.docx
@@ -993,15 +993,7 @@
           <w:sz w:val="18"/>
           <w:szCs w:val="18"/>
         </w:rPr>
-        <w:t xml:space="preserve">::= Matched </w:t>
-      </w:r>
-      <w:r>
-        <w:rPr>
-          <w:rFonts w:ascii="Courier New" w:hAnsi="Courier New" w:cs="Courier New"/>
-          <w:sz w:val="18"/>
-          <w:szCs w:val="18"/>
-        </w:rPr>
-        <w:t>| Unmatched</w:t>
+        <w:t>::= Matched | Unmatched</w:t>
       </w:r>
     </w:p>
     <w:p>
@@ -1189,6 +1181,14 @@
           <w:szCs w:val="18"/>
         </w:rPr>
       </w:pPr>
+      <w:r>
+        <w:rPr>
+          <w:rFonts w:ascii="Courier New" w:hAnsi="Courier New" w:cs="Courier New"/>
+          <w:sz w:val="18"/>
+          <w:szCs w:val="18"/>
+        </w:rPr>
+        <w:tab/>
+      </w:r>
       <w:r>
         <w:rPr>
           <w:rFonts w:ascii="Courier New" w:hAnsi="Courier New" w:cs="Courier New"/>
@@ -3316,7 +3316,7 @@
   <a:extraClrSchemeLst/>
   <a:extLst>
     <a:ext uri="{05A4C25C-085E-4340-85A3-A5531E510DB2}">
-      <thm15:themeFamily xmlns:thm15="http://schemas.microsoft.com/office/thememl/2012/main" xmlns="" name="Office Theme" id="{62F939B6-93AF-4DB8-9C6B-D6C7DFDC589F}" vid="{4A3C46E8-61CC-4603-A589-7422A47A8E4A}"/>
+      <thm15:themeFamily xmlns="" xmlns:thm15="http://schemas.microsoft.com/office/thememl/2012/main" name="Office Theme" id="{62F939B6-93AF-4DB8-9C6B-D6C7DFDC589F}" vid="{4A3C46E8-61CC-4603-A589-7422A47A8E4A}"/>
     </a:ext>
   </a:extLst>
 </a:theme>
@@ -3327,7 +3327,7 @@
 </file>
 
 <file path=customXml/itemProps1.xml><?xml version="1.0" encoding="utf-8"?>
-<ds:datastoreItem xmlns:ds="http://schemas.openxmlformats.org/officeDocument/2006/customXml" ds:itemID="{81948750-5C3B-4994-A52D-A1043172A4B6}">
+<ds:datastoreItem xmlns:ds="http://schemas.openxmlformats.org/officeDocument/2006/customXml" ds:itemID="{3C7A8984-6CD5-45A0-A136-4874449385F5}">
   <ds:schemaRefs>
     <ds:schemaRef ds:uri="http://schemas.openxmlformats.org/officeDocument/2006/bibliography"/>
   </ds:schemaRefs>

</xml_diff>